<commit_message>
Projeto concluido com dividas
</commit_message>
<xml_diff>
--- a/banco-dados/projeto-sistema-paroquial/Documento-Projeto-BD.docx
+++ b/banco-dados/projeto-sistema-paroquial/Documento-Projeto-BD.docx
@@ -46816,13 +46816,60 @@
         <w:t>Infelizmente não consegui criar mais consultas por causa do meu desleixo com o projeto e pela minha falta de organização.</w:t>
       </w:r>
     </w:p>
+    <w:p>
+      <w:pPr>
+        <w:pStyle w:val="normal1"/>
+        <w:widowControl/>
+        <w:suppressAutoHyphens w:val="true"/>
+        <w:bidi w:val="0"/>
+        <w:spacing w:lineRule="auto" w:line="276" w:before="0" w:after="0"/>
+        <w:ind w:firstLine="567" w:left="0" w:right="0"/>
+        <w:jc w:val="both"/>
+        <w:rPr>
+          <w:rFonts w:ascii="arial" w:hAnsi="arial"/>
+          <w:sz w:val="24"/>
+          <w:szCs w:val="24"/>
+          <w:lang w:val="zxx" w:eastAsia="zxx" w:bidi="zxx"/>
+        </w:rPr>
+      </w:pPr>
+      <w:r>
+        <w:rPr>
+          <w:rFonts w:ascii="arial" w:hAnsi="arial"/>
+          <w:sz w:val="24"/>
+          <w:szCs w:val="24"/>
+          <w:lang w:val="zxx" w:eastAsia="zxx" w:bidi="zxx"/>
+        </w:rPr>
+        <w:t xml:space="preserve">Caso queira acompanhar o histórico de desenvolvimento do projeto, acesse o repositório do mesmo em: </w:t>
+      </w:r>
+      <w:hyperlink r:id="rId4">
+        <w:r>
+          <w:rPr>
+            <w:rStyle w:val="Hyperlink"/>
+            <w:rFonts w:ascii="arial" w:hAnsi="arial"/>
+            <w:sz w:val="24"/>
+            <w:szCs w:val="24"/>
+            <w:lang w:val="zxx" w:eastAsia="zxx" w:bidi="zxx"/>
+          </w:rPr>
+          <w:t>https://github.com/MarcusCaue/eng-comp/tree/main/banco-dados/projeto-sistema-paroquial</w:t>
+        </w:r>
+      </w:hyperlink>
+      <w:r>
+        <w:rPr>
+          <w:rFonts w:ascii="arial" w:hAnsi="arial"/>
+          <w:sz w:val="24"/>
+          <w:szCs w:val="24"/>
+          <w:lang w:val="zxx" w:eastAsia="zxx" w:bidi="zxx"/>
+        </w:rPr>
+        <w:t>.</w:t>
+      </w:r>
+    </w:p>
     <w:sectPr>
-      <w:headerReference w:type="even" r:id="rId4"/>
-      <w:headerReference w:type="default" r:id="rId5"/>
-      <w:headerReference w:type="first" r:id="rId6"/>
-      <w:footerReference w:type="even" r:id="rId7"/>
-      <w:footerReference w:type="default" r:id="rId8"/>
-      <w:footerReference w:type="first" r:id="rId9"/>
+      <w:headerReference w:type="even" r:id="rId5"/>
+      <w:headerReference w:type="default" r:id="rId6"/>
+      <w:headerReference w:type="first" r:id="rId7"/>
+      <w:footerReference w:type="even" r:id="rId8"/>
+      <w:footerReference w:type="default" r:id="rId9"/>
+      <w:footerReference w:type="first" r:id="rId10"/>
       <w:footnotePr>
         <w:numFmt w:val="decimal"/>
       </w:footnotePr>
@@ -47602,6 +47649,13 @@
     <w:name w:val="Caracteres de nota de fim"/>
     <w:qFormat/>
     <w:rPr/>
+  </w:style>
+  <w:style w:type="character" w:styleId="Hyperlink">
+    <w:name w:val="Hyperlink"/>
+    <w:rPr>
+      <w:color w:val="000080"/>
+      <w:u w:val="single"/>
+    </w:rPr>
   </w:style>
   <w:style w:type="paragraph" w:styleId="Ttulo">
     <w:name w:val="Título"/>

</xml_diff>